<commit_message>
Modificado el documento de word
</commit_message>
<xml_diff>
--- a/Documentacion.docx
+++ b/Documentacion.docx
@@ -2583,6 +2583,12 @@
         </w:rPr>
         <w:endnoteReference w:id="1"/>
       </w:r>
+      <w:r>
+        <w:rPr>
+          <w:rStyle w:val="Refdenotaalfinal"/>
+        </w:rPr>
+        <w:endnoteReference w:id="2"/>
+      </w:r>
       <w:bookmarkEnd w:id="5"/>
       <w:r>
         <w:t xml:space="preserve"> y tras el protocolo HTTP (realizando una petición GET)</w:t>
@@ -2671,17 +2677,9 @@
       <w:r>
         <w:t xml:space="preserve">agrupación a un </w:t>
       </w:r>
-      <w:proofErr w:type="spellStart"/>
-      <w:r>
-        <w:t>grupo</w:t>
-      </w:r>
-      <w:r>
-        <w:t>,</w:t>
-      </w:r>
-      <w:r>
-        <w:t>es</w:t>
-      </w:r>
-      <w:proofErr w:type="spellEnd"/>
+      <w:r>
+        <w:t>grupo, es</w:t>
+      </w:r>
       <w:r>
         <w:t xml:space="preserve"> decir , por ejemplo el grupo sería Grupo parlamentario en este caso la agrupación seria Grupo </w:t>
       </w:r>
@@ -2732,13 +2730,31 @@
         <w:t>Imagen: Ima</w:t>
       </w:r>
       <w:r>
-        <w:t>gen del grupo al que pertenecen, esta será, volcada directamente en formato texto</w:t>
+        <w:t>gen del gru</w:t>
+      </w:r>
+      <w:r>
+        <w:t>po al que pertenecen, esta será</w:t>
+      </w:r>
+      <w:r>
+        <w:t xml:space="preserve"> volcada directamente en formato texto</w:t>
       </w:r>
       <w:r>
         <w:t xml:space="preserve"> en base64</w:t>
       </w:r>
       <w:r>
         <w:t>.</w:t>
+      </w:r>
+      <w:r>
+        <w:t>(nota la especificación del formato base64 se encuentra en la siguiente URL</w:t>
+      </w:r>
+      <w:r>
+        <w:rPr>
+          <w:rStyle w:val="Refdenotaalfinal"/>
+        </w:rPr>
+        <w:endnoteReference w:id="3"/>
+      </w:r>
+      <w:r>
+        <w:t xml:space="preserve"> y además se ha de tener en cuenta que por ello se ha escogido “:” y el “;” para separar ya que no existen en este)</w:t>
       </w:r>
     </w:p>
     <w:p>
@@ -2753,7 +2769,10 @@
         <w:t>Nombre del Grupo</w:t>
       </w:r>
       <w:r>
-        <w:t>: Sera el nombre del grupo</w:t>
+        <w:t>: Será</w:t>
+      </w:r>
+      <w:r>
+        <w:t xml:space="preserve"> el nombre del grupo</w:t>
       </w:r>
       <w:r>
         <w:t>, recibida</w:t>
@@ -2780,7 +2799,10 @@
         <w:t xml:space="preserve"> Nombre de la </w:t>
       </w:r>
       <w:r>
-        <w:t xml:space="preserve">Agrupación: Sera el nombre de la </w:t>
+        <w:t>Agrupación: Será</w:t>
+      </w:r>
+      <w:r>
+        <w:t xml:space="preserve"> el nombre de la </w:t>
       </w:r>
       <w:r>
         <w:t>agrupación</w:t>
@@ -2855,7 +2877,38 @@
         </w:numPr>
       </w:pPr>
       <w:r>
-        <w:t>Nombre de la persona o la entidad: Nombre que identifica a la persona o a la entidad como campo de texto.</w:t>
+        <w:lastRenderedPageBreak/>
+        <w:t xml:space="preserve">Nombre de la persona o la entidad: Nombre </w:t>
+      </w:r>
+      <w:r>
+        <w:t xml:space="preserve">y apellidos </w:t>
+      </w:r>
+      <w:r>
+        <w:t>que identifica a la persona o</w:t>
+      </w:r>
+      <w:r>
+        <w:t xml:space="preserve"> nombre</w:t>
+      </w:r>
+      <w:r>
+        <w:t xml:space="preserve"> </w:t>
+      </w:r>
+      <w:r>
+        <w:t>que identifica a</w:t>
+      </w:r>
+      <w:r>
+        <w:t xml:space="preserve"> la entidad como campo de </w:t>
+      </w:r>
+      <w:r>
+        <w:t xml:space="preserve">texto. En el caso del nombre y apellidos de una persona este vendrá separado por </w:t>
+      </w:r>
+      <w:r>
+        <w:rPr>
+          <w:b/>
+        </w:rPr>
+        <w:t>“:”</w:t>
+      </w:r>
+      <w:r>
+        <w:t>.</w:t>
       </w:r>
     </w:p>
     <w:p>
@@ -2867,7 +2920,6 @@
         </w:numPr>
       </w:pPr>
       <w:r>
-        <w:lastRenderedPageBreak/>
         <w:t>Teléfono: Número de teléfono del contacto como un campo texto.</w:t>
       </w:r>
     </w:p>
@@ -2895,7 +2947,21 @@
         </w:numPr>
       </w:pPr>
       <w:r>
-        <w:t xml:space="preserve">Si cualquier parámetro es nulo o no existe se introducirá un 0 por ese parámetro. En el caso de que sea una imagen, se le pondrá encontrada en la </w:t>
+        <w:t xml:space="preserve">Si cualquier parámetro es </w:t>
+      </w:r>
+      <w:r>
+        <w:t xml:space="preserve">nulo o no existe se dejara </w:t>
+      </w:r>
+      <w:proofErr w:type="spellStart"/>
+      <w:r>
+        <w:t>vacio</w:t>
+      </w:r>
+      <w:proofErr w:type="spellEnd"/>
+      <w:r>
+        <w:t xml:space="preserve"> pero con los “:” para la separación clara de los elementos</w:t>
+      </w:r>
+      <w:r>
+        <w:t xml:space="preserve">. En el caso de que sea una imagen, se le pondrá encontrada en la </w:t>
       </w:r>
       <w:r>
         <w:t>aplicación, por</w:t>
@@ -3079,16 +3145,18 @@
         </w:numPr>
       </w:pPr>
       <w:r>
-        <w:t>Imagen:0:Nombre_grupo;</w:t>
-      </w:r>
-    </w:p>
-    <w:p>
-      <w:pPr>
-        <w:pStyle w:val="Prrafodelista"/>
-        <w:ind w:left="1065"/>
-      </w:pPr>
-      <w:r>
-        <w:t>Debido a que se necesita la imagen para el primer caso en caso de que no existirá como se ha indicado anteriormente se pondría 0 y lo mismo en la parte del grupo.</w:t>
+        <w:t>Imagen:</w:t>
+      </w:r>
+      <w:r>
+        <w:t>:</w:t>
+      </w:r>
+      <w:proofErr w:type="spellStart"/>
+      <w:r>
+        <w:t>Nombre_grupo</w:t>
+      </w:r>
+      <w:proofErr w:type="spellEnd"/>
+      <w:r>
+        <w:t>;</w:t>
       </w:r>
     </w:p>
     <w:p>
@@ -3100,7 +3168,7 @@
         </w:numPr>
       </w:pPr>
       <w:r>
-        <w:t xml:space="preserve"> Finalmente se ha de tener en cuenta que un grupo o </w:t>
+        <w:t xml:space="preserve">Finalmente se ha de tener en cuenta que un grupo o </w:t>
       </w:r>
       <w:r>
         <w:t xml:space="preserve">agrupación </w:t>
@@ -3163,23 +3231,25 @@
           <w:sz w:val="12"/>
           <w:szCs w:val="12"/>
         </w:rPr>
-        <w:t>RXN0YSBlcyBsYSBub3RhIGRlIGVzdGEgcOFnaW5h:</w:t>
-      </w:r>
-      <w:r>
-        <w:rPr>
-          <w:rFonts w:ascii="Consolas" w:hAnsi="Consolas" w:cs="Consolas"/>
-          <w:sz w:val="12"/>
-          <w:szCs w:val="12"/>
-        </w:rPr>
-        <w:t>0</w:t>
-      </w:r>
-      <w:r>
-        <w:rPr>
-          <w:rFonts w:ascii="Consolas" w:hAnsi="Consolas" w:cs="Consolas"/>
-          <w:sz w:val="12"/>
-          <w:szCs w:val="12"/>
-        </w:rPr>
-        <w:t xml:space="preserve">: Grupo </w:t>
+        <w:t>RXN0YSBlcyBsYSBub3RhIGRlIGVzdGEgcOFnaW5h</w:t>
+      </w:r>
+      <w:proofErr w:type="gramStart"/>
+      <w:r>
+        <w:rPr>
+          <w:rFonts w:ascii="Consolas" w:hAnsi="Consolas" w:cs="Consolas"/>
+          <w:sz w:val="12"/>
+          <w:szCs w:val="12"/>
+        </w:rPr>
+        <w:t>::</w:t>
+      </w:r>
+      <w:proofErr w:type="gramEnd"/>
+      <w:r>
+        <w:rPr>
+          <w:rFonts w:ascii="Consolas" w:hAnsi="Consolas" w:cs="Consolas"/>
+          <w:sz w:val="12"/>
+          <w:szCs w:val="12"/>
+        </w:rPr>
+        <w:t xml:space="preserve"> Grupo </w:t>
       </w:r>
       <w:r>
         <w:rPr>
@@ -3231,532 +3301,620 @@
           <w:sz w:val="12"/>
           <w:szCs w:val="12"/>
         </w:rPr>
-        <w:t xml:space="preserve"> Parlamentario: Grupo </w:t>
-      </w:r>
-      <w:proofErr w:type="spellStart"/>
-      <w:r>
-        <w:rPr>
-          <w:rFonts w:ascii="Consolas" w:hAnsi="Consolas" w:cs="Consolas"/>
-          <w:sz w:val="12"/>
-          <w:szCs w:val="12"/>
-        </w:rPr>
-        <w:t>Reins</w:t>
-      </w:r>
-      <w:proofErr w:type="spellEnd"/>
-      <w:r>
-        <w:rPr>
-          <w:rFonts w:ascii="Consolas" w:hAnsi="Consolas" w:cs="Consolas"/>
-          <w:sz w:val="12"/>
-          <w:szCs w:val="12"/>
-        </w:rPr>
-        <w:t>;</w:t>
-      </w:r>
-      <w:r>
-        <w:rPr>
-          <w:rFonts w:ascii="Consolas" w:hAnsi="Consolas" w:cs="Consolas"/>
-          <w:sz w:val="12"/>
-          <w:szCs w:val="12"/>
-        </w:rPr>
-        <w:tab/>
-      </w:r>
-    </w:p>
-    <w:p>
-      <w:pPr>
-        <w:ind w:left="708" w:firstLine="708"/>
-        <w:rPr>
-          <w:rFonts w:ascii="Consolas" w:hAnsi="Consolas" w:cs="Consolas"/>
-          <w:sz w:val="12"/>
-          <w:szCs w:val="12"/>
-        </w:rPr>
-      </w:pPr>
-      <w:r>
-        <w:rPr>
-          <w:rFonts w:ascii="Consolas" w:hAnsi="Consolas" w:cs="Consolas"/>
-          <w:sz w:val="12"/>
-          <w:szCs w:val="12"/>
-        </w:rPr>
-        <w:t>RXN0YSBlcyBsYSBub3RhIGRlIGVOFnaW5h</w:t>
-      </w:r>
-      <w:proofErr w:type="gramStart"/>
-      <w:r>
-        <w:rPr>
-          <w:rFonts w:ascii="Consolas" w:hAnsi="Consolas" w:cs="Consolas"/>
-          <w:sz w:val="12"/>
-          <w:szCs w:val="12"/>
-        </w:rPr>
-        <w:t>:Grupo</w:t>
-      </w:r>
-      <w:proofErr w:type="gramEnd"/>
-      <w:r>
-        <w:rPr>
-          <w:rFonts w:ascii="Consolas" w:hAnsi="Consolas" w:cs="Consolas"/>
-          <w:sz w:val="12"/>
-          <w:szCs w:val="12"/>
-        </w:rPr>
-        <w:t xml:space="preserve"> </w:t>
-      </w:r>
-      <w:proofErr w:type="spellStart"/>
-      <w:r>
-        <w:rPr>
-          <w:rFonts w:ascii="Consolas" w:hAnsi="Consolas" w:cs="Consolas"/>
-          <w:sz w:val="12"/>
-          <w:szCs w:val="12"/>
-        </w:rPr>
-        <w:t>Reins:Asociacion</w:t>
-      </w:r>
-      <w:proofErr w:type="spellEnd"/>
-      <w:r>
-        <w:rPr>
-          <w:rFonts w:ascii="Consolas" w:hAnsi="Consolas" w:cs="Consolas"/>
-          <w:sz w:val="12"/>
-          <w:szCs w:val="12"/>
-        </w:rPr>
-        <w:t xml:space="preserve"> Asede;</w:t>
-      </w:r>
-    </w:p>
-    <w:p>
-      <w:pPr>
-        <w:ind w:left="708" w:firstLine="708"/>
-        <w:rPr>
-          <w:rFonts w:ascii="Consolas" w:hAnsi="Consolas" w:cs="Consolas"/>
-          <w:sz w:val="12"/>
-          <w:szCs w:val="12"/>
-        </w:rPr>
-      </w:pPr>
-      <w:r>
-        <w:rPr>
-          <w:rFonts w:ascii="Consolas" w:hAnsi="Consolas" w:cs="Consolas"/>
-          <w:sz w:val="12"/>
-          <w:szCs w:val="12"/>
-        </w:rPr>
-        <w:t>RXN0YSBlcyBsYSIGRlIGVzdGEgcOFnaW5h</w:t>
-      </w:r>
-      <w:proofErr w:type="gramStart"/>
-      <w:r>
-        <w:rPr>
-          <w:rFonts w:ascii="Consolas" w:hAnsi="Consolas" w:cs="Consolas"/>
-          <w:sz w:val="12"/>
-          <w:szCs w:val="12"/>
-        </w:rPr>
-        <w:t>:Grupo</w:t>
-      </w:r>
-      <w:proofErr w:type="gramEnd"/>
-      <w:r>
-        <w:rPr>
-          <w:rFonts w:ascii="Consolas" w:hAnsi="Consolas" w:cs="Consolas"/>
-          <w:sz w:val="12"/>
-          <w:szCs w:val="12"/>
-        </w:rPr>
-        <w:t xml:space="preserve"> Reins:Leo:523123879;</w:t>
-      </w:r>
-    </w:p>
-    <w:p>
-      <w:pPr>
-        <w:ind w:left="708" w:firstLine="708"/>
-        <w:rPr>
-          <w:rFonts w:ascii="Consolas" w:hAnsi="Consolas" w:cs="Consolas"/>
-          <w:sz w:val="12"/>
-          <w:szCs w:val="12"/>
-        </w:rPr>
-      </w:pPr>
-      <w:r>
-        <w:rPr>
-          <w:rFonts w:ascii="Consolas" w:hAnsi="Consolas" w:cs="Consolas"/>
-          <w:sz w:val="12"/>
-          <w:szCs w:val="12"/>
-        </w:rPr>
-        <w:t>SBlcyBsYSBub3RhIGRlIGVzdGEgcOFnaW5h</w:t>
-      </w:r>
-      <w:proofErr w:type="gramStart"/>
-      <w:r>
-        <w:rPr>
-          <w:rFonts w:ascii="Consolas" w:hAnsi="Consolas" w:cs="Consolas"/>
-          <w:sz w:val="12"/>
-          <w:szCs w:val="12"/>
-        </w:rPr>
-        <w:t>:Grupo</w:t>
-      </w:r>
-      <w:proofErr w:type="gramEnd"/>
-      <w:r>
-        <w:rPr>
-          <w:rFonts w:ascii="Consolas" w:hAnsi="Consolas" w:cs="Consolas"/>
-          <w:sz w:val="12"/>
-          <w:szCs w:val="12"/>
-        </w:rPr>
-        <w:t xml:space="preserve"> Reins:Marta:123432567;</w:t>
-      </w:r>
-    </w:p>
-    <w:p>
-      <w:pPr>
-        <w:ind w:left="708" w:firstLine="708"/>
-        <w:rPr>
-          <w:rFonts w:ascii="Consolas" w:hAnsi="Consolas" w:cs="Consolas"/>
-          <w:sz w:val="12"/>
-          <w:szCs w:val="12"/>
-        </w:rPr>
-      </w:pPr>
-      <w:r>
-        <w:rPr>
-          <w:rFonts w:ascii="Consolas" w:hAnsi="Consolas" w:cs="Consolas"/>
-          <w:sz w:val="12"/>
-          <w:szCs w:val="12"/>
-        </w:rPr>
-        <w:t>YSBlcyBsYSBub3RhIGRlIGVzdGEgcOFnaW5h</w:t>
-      </w:r>
-      <w:proofErr w:type="gramStart"/>
-      <w:r>
-        <w:rPr>
-          <w:rFonts w:ascii="Consolas" w:hAnsi="Consolas" w:cs="Consolas"/>
-          <w:sz w:val="12"/>
-          <w:szCs w:val="12"/>
-        </w:rPr>
-        <w:t>:Asociacion</w:t>
-      </w:r>
-      <w:proofErr w:type="gramEnd"/>
-      <w:r>
-        <w:rPr>
-          <w:rFonts w:ascii="Consolas" w:hAnsi="Consolas" w:cs="Consolas"/>
-          <w:sz w:val="12"/>
-          <w:szCs w:val="12"/>
-        </w:rPr>
-        <w:t xml:space="preserve"> </w:t>
-      </w:r>
-      <w:proofErr w:type="spellStart"/>
-      <w:r>
-        <w:rPr>
-          <w:rFonts w:ascii="Consolas" w:hAnsi="Consolas" w:cs="Consolas"/>
-          <w:sz w:val="12"/>
-          <w:szCs w:val="12"/>
-        </w:rPr>
-        <w:t>Asede:Representantes</w:t>
-      </w:r>
-      <w:proofErr w:type="spellEnd"/>
-      <w:r>
-        <w:rPr>
-          <w:rFonts w:ascii="Consolas" w:hAnsi="Consolas" w:cs="Consolas"/>
-          <w:sz w:val="12"/>
-          <w:szCs w:val="12"/>
-        </w:rPr>
-        <w:t>;</w:t>
-      </w:r>
-    </w:p>
-    <w:p>
-      <w:pPr>
-        <w:ind w:left="708" w:firstLine="708"/>
-        <w:rPr>
-          <w:rFonts w:ascii="Consolas" w:hAnsi="Consolas" w:cs="Consolas"/>
-          <w:sz w:val="12"/>
-          <w:szCs w:val="12"/>
-        </w:rPr>
-      </w:pPr>
-      <w:r>
-        <w:rPr>
-          <w:rFonts w:ascii="Consolas" w:hAnsi="Consolas" w:cs="Consolas"/>
-          <w:sz w:val="12"/>
-          <w:szCs w:val="12"/>
-        </w:rPr>
-        <w:t>YSBlcyBsYSBub3RhIGRlIGVzdGEgcOFnaW5h</w:t>
-      </w:r>
-      <w:proofErr w:type="gramStart"/>
-      <w:r>
-        <w:rPr>
-          <w:rFonts w:ascii="Consolas" w:hAnsi="Consolas" w:cs="Consolas"/>
-          <w:sz w:val="12"/>
-          <w:szCs w:val="12"/>
-        </w:rPr>
-        <w:t>:Asociacion</w:t>
-      </w:r>
-      <w:proofErr w:type="gramEnd"/>
-      <w:r>
-        <w:rPr>
-          <w:rFonts w:ascii="Consolas" w:hAnsi="Consolas" w:cs="Consolas"/>
-          <w:sz w:val="12"/>
-          <w:szCs w:val="12"/>
-        </w:rPr>
-        <w:t xml:space="preserve"> Asede:Juanma:345462967;</w:t>
-      </w:r>
-    </w:p>
-    <w:p>
-      <w:pPr>
-        <w:ind w:left="708" w:firstLine="708"/>
-        <w:rPr>
-          <w:rFonts w:ascii="Consolas" w:hAnsi="Consolas" w:cs="Consolas"/>
-          <w:sz w:val="12"/>
-          <w:szCs w:val="12"/>
-        </w:rPr>
-      </w:pPr>
-      <w:r>
-        <w:rPr>
-          <w:rFonts w:ascii="Consolas" w:hAnsi="Consolas" w:cs="Consolas"/>
-          <w:sz w:val="12"/>
-          <w:szCs w:val="12"/>
-        </w:rPr>
-        <w:t>XN0YSBlcyBsYSRhIGRlIGVzdGEgcOFnaW5h</w:t>
-      </w:r>
-      <w:proofErr w:type="gramStart"/>
-      <w:r>
-        <w:rPr>
-          <w:rFonts w:ascii="Consolas" w:hAnsi="Consolas" w:cs="Consolas"/>
-          <w:sz w:val="12"/>
-          <w:szCs w:val="12"/>
-        </w:rPr>
-        <w:t>:Representante:Presidente:123432476</w:t>
-      </w:r>
-      <w:proofErr w:type="gramEnd"/>
-      <w:r>
-        <w:rPr>
-          <w:rFonts w:ascii="Consolas" w:hAnsi="Consolas" w:cs="Consolas"/>
-          <w:sz w:val="12"/>
-          <w:szCs w:val="12"/>
-        </w:rPr>
-        <w:t>;</w:t>
-      </w:r>
-    </w:p>
-    <w:p>
-      <w:pPr>
-        <w:ind w:left="708" w:firstLine="708"/>
-        <w:rPr>
-          <w:rFonts w:ascii="Consolas" w:hAnsi="Consolas" w:cs="Consolas"/>
-          <w:sz w:val="12"/>
-          <w:szCs w:val="12"/>
-        </w:rPr>
-      </w:pPr>
-      <w:r>
-        <w:rPr>
-          <w:rFonts w:ascii="Consolas" w:hAnsi="Consolas" w:cs="Consolas"/>
-          <w:sz w:val="12"/>
-          <w:szCs w:val="12"/>
-        </w:rPr>
-        <w:t>RBlcyBsYSBub3RhIGRlIGVzdGEgcOFnaW5h</w:t>
-      </w:r>
-      <w:proofErr w:type="gramStart"/>
-      <w:r>
-        <w:rPr>
-          <w:rFonts w:ascii="Consolas" w:hAnsi="Consolas" w:cs="Consolas"/>
-          <w:sz w:val="12"/>
-          <w:szCs w:val="12"/>
-        </w:rPr>
-        <w:t>:Representantes:Vicepresidente:123452158</w:t>
-      </w:r>
-      <w:proofErr w:type="gramEnd"/>
-    </w:p>
-    <w:p>
-      <w:pPr>
-        <w:ind w:left="708" w:firstLine="708"/>
-        <w:rPr>
-          <w:rFonts w:ascii="Consolas" w:hAnsi="Consolas" w:cs="Consolas"/>
-          <w:sz w:val="12"/>
-          <w:szCs w:val="12"/>
-        </w:rPr>
-      </w:pPr>
-      <w:r>
-        <w:rPr>
-          <w:rFonts w:ascii="Consolas" w:hAnsi="Consolas" w:cs="Consolas"/>
-          <w:sz w:val="12"/>
-          <w:szCs w:val="12"/>
-        </w:rPr>
-        <w:t>BsYSBub3RhIGRlIGVzdGEgcOFnaW5h</w:t>
-      </w:r>
-      <w:proofErr w:type="gramStart"/>
-      <w:r>
-        <w:rPr>
-          <w:rFonts w:ascii="Consolas" w:hAnsi="Consolas" w:cs="Consolas"/>
-          <w:sz w:val="12"/>
-          <w:szCs w:val="12"/>
-        </w:rPr>
-        <w:t>:Grupo</w:t>
-      </w:r>
-      <w:proofErr w:type="gramEnd"/>
-      <w:r>
-        <w:rPr>
-          <w:rFonts w:ascii="Consolas" w:hAnsi="Consolas" w:cs="Consolas"/>
-          <w:sz w:val="12"/>
-          <w:szCs w:val="12"/>
-        </w:rPr>
-        <w:t xml:space="preserve"> </w:t>
-      </w:r>
-      <w:proofErr w:type="spellStart"/>
-      <w:r>
-        <w:rPr>
-          <w:rFonts w:ascii="Consolas" w:hAnsi="Consolas" w:cs="Consolas"/>
-          <w:sz w:val="12"/>
-          <w:szCs w:val="12"/>
-        </w:rPr>
-        <w:t>Parlamentario:Favoritos</w:t>
-      </w:r>
-      <w:proofErr w:type="spellEnd"/>
-      <w:r>
-        <w:rPr>
-          <w:rFonts w:ascii="Consolas" w:hAnsi="Consolas" w:cs="Consolas"/>
-          <w:sz w:val="12"/>
-          <w:szCs w:val="12"/>
-        </w:rPr>
-        <w:t>;</w:t>
-      </w:r>
-    </w:p>
-    <w:p>
-      <w:pPr>
-        <w:ind w:left="708" w:firstLine="708"/>
-        <w:rPr>
-          <w:rFonts w:ascii="Consolas" w:hAnsi="Consolas" w:cs="Consolas"/>
-          <w:sz w:val="12"/>
-          <w:szCs w:val="12"/>
-        </w:rPr>
-      </w:pPr>
-      <w:r>
-        <w:rPr>
-          <w:rFonts w:ascii="Consolas" w:hAnsi="Consolas" w:cs="Consolas"/>
-          <w:sz w:val="12"/>
-          <w:szCs w:val="12"/>
-        </w:rPr>
-        <w:t>0YSBlcyBsYSBub3RhIGRlIGVzdGEgcOFnaW5h</w:t>
-      </w:r>
-      <w:proofErr w:type="gramStart"/>
-      <w:r>
-        <w:rPr>
-          <w:rFonts w:ascii="Consolas" w:hAnsi="Consolas" w:cs="Consolas"/>
-          <w:sz w:val="12"/>
-          <w:szCs w:val="12"/>
-        </w:rPr>
-        <w:t>:Favoritos:Asociacion</w:t>
-      </w:r>
-      <w:proofErr w:type="gramEnd"/>
-      <w:r>
-        <w:rPr>
-          <w:rFonts w:ascii="Consolas" w:hAnsi="Consolas" w:cs="Consolas"/>
-          <w:sz w:val="12"/>
-          <w:szCs w:val="12"/>
-        </w:rPr>
-        <w:t xml:space="preserve"> </w:t>
-      </w:r>
-      <w:proofErr w:type="spellStart"/>
-      <w:r>
-        <w:rPr>
-          <w:rFonts w:ascii="Consolas" w:hAnsi="Consolas" w:cs="Consolas"/>
-          <w:sz w:val="12"/>
-          <w:szCs w:val="12"/>
-        </w:rPr>
-        <w:t>Reiquinats</w:t>
-      </w:r>
-      <w:proofErr w:type="spellEnd"/>
-      <w:r>
-        <w:rPr>
-          <w:rFonts w:ascii="Consolas" w:hAnsi="Consolas" w:cs="Consolas"/>
-          <w:sz w:val="12"/>
-          <w:szCs w:val="12"/>
-        </w:rPr>
-        <w:t>;</w:t>
-      </w:r>
-    </w:p>
-    <w:p>
-      <w:pPr>
-        <w:ind w:left="708" w:firstLine="708"/>
-        <w:rPr>
-          <w:rFonts w:ascii="Consolas" w:hAnsi="Consolas" w:cs="Consolas"/>
-          <w:sz w:val="12"/>
-          <w:szCs w:val="12"/>
-        </w:rPr>
-      </w:pPr>
-      <w:r>
-        <w:rPr>
-          <w:rFonts w:ascii="Consolas" w:hAnsi="Consolas" w:cs="Consolas"/>
-          <w:sz w:val="12"/>
-          <w:szCs w:val="12"/>
-        </w:rPr>
-        <w:t>N0YSBlcyBsYSBub3RhIGRlIGVzdGEgcOFnaW5h</w:t>
-      </w:r>
-      <w:proofErr w:type="gramStart"/>
-      <w:r>
-        <w:rPr>
-          <w:rFonts w:ascii="Consolas" w:hAnsi="Consolas" w:cs="Consolas"/>
-          <w:sz w:val="12"/>
-          <w:szCs w:val="12"/>
-        </w:rPr>
-        <w:t>:Favoritos:Presidente</w:t>
-      </w:r>
-      <w:proofErr w:type="gramEnd"/>
-      <w:r>
-        <w:rPr>
-          <w:rFonts w:ascii="Consolas" w:hAnsi="Consolas" w:cs="Consolas"/>
-          <w:sz w:val="12"/>
-          <w:szCs w:val="12"/>
-        </w:rPr>
-        <w:t xml:space="preserve"> Parlamento:124322345;</w:t>
-      </w:r>
-    </w:p>
-    <w:p>
-      <w:pPr>
-        <w:ind w:left="708" w:firstLine="708"/>
-        <w:rPr>
-          <w:rFonts w:ascii="Consolas" w:hAnsi="Consolas" w:cs="Consolas"/>
-          <w:sz w:val="12"/>
-          <w:szCs w:val="12"/>
-        </w:rPr>
-      </w:pPr>
-      <w:r>
-        <w:rPr>
-          <w:rFonts w:ascii="Consolas" w:hAnsi="Consolas" w:cs="Consolas"/>
-          <w:sz w:val="12"/>
-          <w:szCs w:val="12"/>
-        </w:rPr>
-        <w:t>cyBsYSBub3RhIGRlIGVzdGEgcOFnaW5h</w:t>
-      </w:r>
-      <w:proofErr w:type="gramStart"/>
-      <w:r>
-        <w:rPr>
-          <w:rFonts w:ascii="Consolas" w:hAnsi="Consolas" w:cs="Consolas"/>
-          <w:sz w:val="12"/>
-          <w:szCs w:val="12"/>
-        </w:rPr>
-        <w:t>:Asociacion</w:t>
-      </w:r>
-      <w:proofErr w:type="gramEnd"/>
-      <w:r>
-        <w:rPr>
-          <w:rFonts w:ascii="Consolas" w:hAnsi="Consolas" w:cs="Consolas"/>
-          <w:sz w:val="12"/>
-          <w:szCs w:val="12"/>
-        </w:rPr>
-        <w:t xml:space="preserve"> Reiquinats:Ramon:789080809;</w:t>
-      </w:r>
-    </w:p>
-    <w:p>
-      <w:pPr>
-        <w:ind w:left="708" w:firstLine="708"/>
-        <w:rPr>
-          <w:rFonts w:ascii="Consolas" w:hAnsi="Consolas" w:cs="Consolas"/>
-          <w:sz w:val="12"/>
-          <w:szCs w:val="12"/>
-        </w:rPr>
-      </w:pPr>
-      <w:r>
-        <w:rPr>
-          <w:rFonts w:ascii="Consolas" w:hAnsi="Consolas" w:cs="Consolas"/>
-          <w:sz w:val="12"/>
-          <w:szCs w:val="12"/>
-        </w:rPr>
-        <w:t>lcyBsYSBub3RhIGRlIGVzdGEgcOFnaW5h</w:t>
-      </w:r>
-      <w:proofErr w:type="gramStart"/>
-      <w:r>
-        <w:rPr>
-          <w:rFonts w:ascii="Consolas" w:hAnsi="Consolas" w:cs="Consolas"/>
-          <w:sz w:val="12"/>
-          <w:szCs w:val="12"/>
-        </w:rPr>
-        <w:t>:Asociacion</w:t>
-      </w:r>
-      <w:proofErr w:type="gramEnd"/>
-      <w:r>
-        <w:rPr>
-          <w:rFonts w:ascii="Consolas" w:hAnsi="Consolas" w:cs="Consolas"/>
-          <w:sz w:val="12"/>
-          <w:szCs w:val="12"/>
-        </w:rPr>
-        <w:t xml:space="preserve"> Reiquinats:Lourdes:689087</w:t>
+        <w:t xml:space="preserve"> Parlamentario:</w:t>
       </w:r>
       <w:bookmarkStart w:id="8" w:name="_GoBack"/>
       <w:bookmarkEnd w:id="8"/>
+      <w:r>
+        <w:rPr>
+          <w:rFonts w:ascii="Consolas" w:hAnsi="Consolas" w:cs="Consolas"/>
+          <w:sz w:val="12"/>
+          <w:szCs w:val="12"/>
+        </w:rPr>
+        <w:t xml:space="preserve">Grupo </w:t>
+      </w:r>
+      <w:proofErr w:type="spellStart"/>
+      <w:r>
+        <w:rPr>
+          <w:rFonts w:ascii="Consolas" w:hAnsi="Consolas" w:cs="Consolas"/>
+          <w:sz w:val="12"/>
+          <w:szCs w:val="12"/>
+        </w:rPr>
+        <w:t>Reins</w:t>
+      </w:r>
+      <w:proofErr w:type="spellEnd"/>
+      <w:r>
+        <w:rPr>
+          <w:rFonts w:ascii="Consolas" w:hAnsi="Consolas" w:cs="Consolas"/>
+          <w:sz w:val="12"/>
+          <w:szCs w:val="12"/>
+        </w:rPr>
+        <w:t>;</w:t>
+      </w:r>
+      <w:r>
+        <w:rPr>
+          <w:rFonts w:ascii="Consolas" w:hAnsi="Consolas" w:cs="Consolas"/>
+          <w:sz w:val="12"/>
+          <w:szCs w:val="12"/>
+        </w:rPr>
+        <w:tab/>
+      </w:r>
+    </w:p>
+    <w:p>
+      <w:pPr>
+        <w:ind w:left="708" w:firstLine="708"/>
+        <w:rPr>
+          <w:rFonts w:ascii="Consolas" w:hAnsi="Consolas" w:cs="Consolas"/>
+          <w:sz w:val="12"/>
+          <w:szCs w:val="12"/>
+        </w:rPr>
+      </w:pPr>
+      <w:r>
+        <w:rPr>
+          <w:rFonts w:ascii="Consolas" w:hAnsi="Consolas" w:cs="Consolas"/>
+          <w:sz w:val="12"/>
+          <w:szCs w:val="12"/>
+        </w:rPr>
+        <w:t>RXN0YSBlcyBsYSBub3RhIGRlIGVOFnaW5h</w:t>
+      </w:r>
+      <w:proofErr w:type="gramStart"/>
+      <w:r>
+        <w:rPr>
+          <w:rFonts w:ascii="Consolas" w:hAnsi="Consolas" w:cs="Consolas"/>
+          <w:sz w:val="12"/>
+          <w:szCs w:val="12"/>
+        </w:rPr>
+        <w:t>:Grupo</w:t>
+      </w:r>
+      <w:proofErr w:type="gramEnd"/>
+      <w:r>
+        <w:rPr>
+          <w:rFonts w:ascii="Consolas" w:hAnsi="Consolas" w:cs="Consolas"/>
+          <w:sz w:val="12"/>
+          <w:szCs w:val="12"/>
+        </w:rPr>
+        <w:t xml:space="preserve"> </w:t>
+      </w:r>
+      <w:proofErr w:type="spellStart"/>
+      <w:r>
+        <w:rPr>
+          <w:rFonts w:ascii="Consolas" w:hAnsi="Consolas" w:cs="Consolas"/>
+          <w:sz w:val="12"/>
+          <w:szCs w:val="12"/>
+        </w:rPr>
+        <w:t>Reins:Asociacion</w:t>
+      </w:r>
+      <w:proofErr w:type="spellEnd"/>
+      <w:r>
+        <w:rPr>
+          <w:rFonts w:ascii="Consolas" w:hAnsi="Consolas" w:cs="Consolas"/>
+          <w:sz w:val="12"/>
+          <w:szCs w:val="12"/>
+        </w:rPr>
+        <w:t xml:space="preserve"> Asede;</w:t>
+      </w:r>
+    </w:p>
+    <w:p>
+      <w:pPr>
+        <w:ind w:left="708" w:firstLine="708"/>
+        <w:rPr>
+          <w:rFonts w:ascii="Consolas" w:hAnsi="Consolas" w:cs="Consolas"/>
+          <w:sz w:val="12"/>
+          <w:szCs w:val="12"/>
+        </w:rPr>
+      </w:pPr>
+      <w:r>
+        <w:rPr>
+          <w:rFonts w:ascii="Consolas" w:hAnsi="Consolas" w:cs="Consolas"/>
+          <w:sz w:val="12"/>
+          <w:szCs w:val="12"/>
+        </w:rPr>
+        <w:t>RXN0YSBlcyBsYSIGRlIGVzdGEgcOFnaW5h</w:t>
+      </w:r>
+      <w:proofErr w:type="gramStart"/>
+      <w:r>
+        <w:rPr>
+          <w:rFonts w:ascii="Consolas" w:hAnsi="Consolas" w:cs="Consolas"/>
+          <w:sz w:val="12"/>
+          <w:szCs w:val="12"/>
+        </w:rPr>
+        <w:t>:Grupo</w:t>
+      </w:r>
+      <w:proofErr w:type="gramEnd"/>
+      <w:r>
+        <w:rPr>
+          <w:rFonts w:ascii="Consolas" w:hAnsi="Consolas" w:cs="Consolas"/>
+          <w:sz w:val="12"/>
+          <w:szCs w:val="12"/>
+        </w:rPr>
+        <w:t xml:space="preserve"> Reins:Leo</w:t>
+      </w:r>
+      <w:r>
+        <w:rPr>
+          <w:rFonts w:ascii="Consolas" w:hAnsi="Consolas" w:cs="Consolas"/>
+          <w:sz w:val="12"/>
+          <w:szCs w:val="12"/>
+        </w:rPr>
+        <w:t>:Batistao</w:t>
+      </w:r>
+      <w:r>
+        <w:rPr>
+          <w:rFonts w:ascii="Consolas" w:hAnsi="Consolas" w:cs="Consolas"/>
+          <w:sz w:val="12"/>
+          <w:szCs w:val="12"/>
+        </w:rPr>
+        <w:t>:523123879;</w:t>
+      </w:r>
+    </w:p>
+    <w:p>
+      <w:pPr>
+        <w:ind w:left="708" w:firstLine="708"/>
+        <w:rPr>
+          <w:rFonts w:ascii="Consolas" w:hAnsi="Consolas" w:cs="Consolas"/>
+          <w:sz w:val="12"/>
+          <w:szCs w:val="12"/>
+        </w:rPr>
+      </w:pPr>
+      <w:r>
+        <w:rPr>
+          <w:rFonts w:ascii="Consolas" w:hAnsi="Consolas" w:cs="Consolas"/>
+          <w:sz w:val="12"/>
+          <w:szCs w:val="12"/>
+        </w:rPr>
+        <w:t>SBlcyBsYSBub3RhIGRlIGVzdGEgcOFnaW5h</w:t>
+      </w:r>
+      <w:proofErr w:type="gramStart"/>
+      <w:r>
+        <w:rPr>
+          <w:rFonts w:ascii="Consolas" w:hAnsi="Consolas" w:cs="Consolas"/>
+          <w:sz w:val="12"/>
+          <w:szCs w:val="12"/>
+        </w:rPr>
+        <w:t>:Grupo</w:t>
+      </w:r>
+      <w:proofErr w:type="gramEnd"/>
+      <w:r>
+        <w:rPr>
+          <w:rFonts w:ascii="Consolas" w:hAnsi="Consolas" w:cs="Consolas"/>
+          <w:sz w:val="12"/>
+          <w:szCs w:val="12"/>
+        </w:rPr>
+        <w:t xml:space="preserve"> Reins:Marta</w:t>
+      </w:r>
+      <w:r>
+        <w:rPr>
+          <w:rFonts w:ascii="Consolas" w:hAnsi="Consolas" w:cs="Consolas"/>
+          <w:sz w:val="12"/>
+          <w:szCs w:val="12"/>
+        </w:rPr>
+        <w:t>:Sanchez</w:t>
+      </w:r>
+      <w:r>
+        <w:rPr>
+          <w:rFonts w:ascii="Consolas" w:hAnsi="Consolas" w:cs="Consolas"/>
+          <w:sz w:val="12"/>
+          <w:szCs w:val="12"/>
+        </w:rPr>
+        <w:t>:123432567;</w:t>
+      </w:r>
+    </w:p>
+    <w:p>
+      <w:pPr>
+        <w:ind w:left="708" w:firstLine="708"/>
+        <w:rPr>
+          <w:rFonts w:ascii="Consolas" w:hAnsi="Consolas" w:cs="Consolas"/>
+          <w:sz w:val="12"/>
+          <w:szCs w:val="12"/>
+        </w:rPr>
+      </w:pPr>
+      <w:r>
+        <w:rPr>
+          <w:rFonts w:ascii="Consolas" w:hAnsi="Consolas" w:cs="Consolas"/>
+          <w:sz w:val="12"/>
+          <w:szCs w:val="12"/>
+        </w:rPr>
+        <w:t>YSBlcyBsYSBub3RhIGRlIGVzdGEgcOFnaW5h</w:t>
+      </w:r>
+      <w:proofErr w:type="gramStart"/>
+      <w:r>
+        <w:rPr>
+          <w:rFonts w:ascii="Consolas" w:hAnsi="Consolas" w:cs="Consolas"/>
+          <w:sz w:val="12"/>
+          <w:szCs w:val="12"/>
+        </w:rPr>
+        <w:t>:Asociacion</w:t>
+      </w:r>
+      <w:proofErr w:type="gramEnd"/>
+      <w:r>
+        <w:rPr>
+          <w:rFonts w:ascii="Consolas" w:hAnsi="Consolas" w:cs="Consolas"/>
+          <w:sz w:val="12"/>
+          <w:szCs w:val="12"/>
+        </w:rPr>
+        <w:t xml:space="preserve"> </w:t>
+      </w:r>
+      <w:proofErr w:type="spellStart"/>
+      <w:r>
+        <w:rPr>
+          <w:rFonts w:ascii="Consolas" w:hAnsi="Consolas" w:cs="Consolas"/>
+          <w:sz w:val="12"/>
+          <w:szCs w:val="12"/>
+        </w:rPr>
+        <w:t>Asede:Representantes</w:t>
+      </w:r>
+      <w:proofErr w:type="spellEnd"/>
+      <w:r>
+        <w:rPr>
+          <w:rFonts w:ascii="Consolas" w:hAnsi="Consolas" w:cs="Consolas"/>
+          <w:sz w:val="12"/>
+          <w:szCs w:val="12"/>
+        </w:rPr>
+        <w:t>;</w:t>
+      </w:r>
+    </w:p>
+    <w:p>
+      <w:pPr>
+        <w:ind w:left="708" w:firstLine="708"/>
+        <w:rPr>
+          <w:rFonts w:ascii="Consolas" w:hAnsi="Consolas" w:cs="Consolas"/>
+          <w:sz w:val="12"/>
+          <w:szCs w:val="12"/>
+        </w:rPr>
+      </w:pPr>
+      <w:r>
+        <w:rPr>
+          <w:rFonts w:ascii="Consolas" w:hAnsi="Consolas" w:cs="Consolas"/>
+          <w:sz w:val="12"/>
+          <w:szCs w:val="12"/>
+        </w:rPr>
+        <w:t>YSBlcyBsYSBub3RhIGRlIGVzdGEgcOFnaW5h</w:t>
+      </w:r>
+      <w:proofErr w:type="gramStart"/>
+      <w:r>
+        <w:rPr>
+          <w:rFonts w:ascii="Consolas" w:hAnsi="Consolas" w:cs="Consolas"/>
+          <w:sz w:val="12"/>
+          <w:szCs w:val="12"/>
+        </w:rPr>
+        <w:t>:Asociacion</w:t>
+      </w:r>
+      <w:proofErr w:type="gramEnd"/>
+      <w:r>
+        <w:rPr>
+          <w:rFonts w:ascii="Consolas" w:hAnsi="Consolas" w:cs="Consolas"/>
+          <w:sz w:val="12"/>
+          <w:szCs w:val="12"/>
+        </w:rPr>
+        <w:t xml:space="preserve"> Asede:Juanma</w:t>
+      </w:r>
+      <w:r>
+        <w:rPr>
+          <w:rFonts w:ascii="Consolas" w:hAnsi="Consolas" w:cs="Consolas"/>
+          <w:sz w:val="12"/>
+          <w:szCs w:val="12"/>
+        </w:rPr>
+        <w:t>:Castaño</w:t>
+      </w:r>
+      <w:r>
+        <w:rPr>
+          <w:rFonts w:ascii="Consolas" w:hAnsi="Consolas" w:cs="Consolas"/>
+          <w:sz w:val="12"/>
+          <w:szCs w:val="12"/>
+        </w:rPr>
+        <w:t>:345462967;</w:t>
+      </w:r>
+    </w:p>
+    <w:p>
+      <w:pPr>
+        <w:ind w:left="708" w:firstLine="708"/>
+        <w:rPr>
+          <w:rFonts w:ascii="Consolas" w:hAnsi="Consolas" w:cs="Consolas"/>
+          <w:sz w:val="12"/>
+          <w:szCs w:val="12"/>
+        </w:rPr>
+      </w:pPr>
+      <w:r>
+        <w:rPr>
+          <w:rFonts w:ascii="Consolas" w:hAnsi="Consolas" w:cs="Consolas"/>
+          <w:sz w:val="12"/>
+          <w:szCs w:val="12"/>
+        </w:rPr>
+        <w:t>XN0YSBlcyBsYSRhIGRlIGVzdGEgcOFnaW5h</w:t>
+      </w:r>
+      <w:proofErr w:type="gramStart"/>
+      <w:r>
+        <w:rPr>
+          <w:rFonts w:ascii="Consolas" w:hAnsi="Consolas" w:cs="Consolas"/>
+          <w:sz w:val="12"/>
+          <w:szCs w:val="12"/>
+        </w:rPr>
+        <w:t>:Representante:Presidente:123432476</w:t>
+      </w:r>
+      <w:proofErr w:type="gramEnd"/>
+      <w:r>
+        <w:rPr>
+          <w:rFonts w:ascii="Consolas" w:hAnsi="Consolas" w:cs="Consolas"/>
+          <w:sz w:val="12"/>
+          <w:szCs w:val="12"/>
+        </w:rPr>
+        <w:t>;</w:t>
+      </w:r>
+    </w:p>
+    <w:p>
+      <w:pPr>
+        <w:ind w:left="708" w:firstLine="708"/>
+        <w:rPr>
+          <w:rFonts w:ascii="Consolas" w:hAnsi="Consolas" w:cs="Consolas"/>
+          <w:sz w:val="12"/>
+          <w:szCs w:val="12"/>
+        </w:rPr>
+      </w:pPr>
+      <w:r>
+        <w:rPr>
+          <w:rFonts w:ascii="Consolas" w:hAnsi="Consolas" w:cs="Consolas"/>
+          <w:sz w:val="12"/>
+          <w:szCs w:val="12"/>
+        </w:rPr>
+        <w:t>RBlcyBsYSBub3RhIGRlIGVzdGEgcOFnaW5h</w:t>
+      </w:r>
+      <w:proofErr w:type="gramStart"/>
+      <w:r>
+        <w:rPr>
+          <w:rFonts w:ascii="Consolas" w:hAnsi="Consolas" w:cs="Consolas"/>
+          <w:sz w:val="12"/>
+          <w:szCs w:val="12"/>
+        </w:rPr>
+        <w:t>:Representantes:Vicepresidente:123452158</w:t>
+      </w:r>
+      <w:proofErr w:type="gramEnd"/>
+    </w:p>
+    <w:p>
+      <w:pPr>
+        <w:ind w:left="708" w:firstLine="708"/>
+        <w:rPr>
+          <w:rFonts w:ascii="Consolas" w:hAnsi="Consolas" w:cs="Consolas"/>
+          <w:sz w:val="12"/>
+          <w:szCs w:val="12"/>
+        </w:rPr>
+      </w:pPr>
+      <w:r>
+        <w:rPr>
+          <w:rFonts w:ascii="Consolas" w:hAnsi="Consolas" w:cs="Consolas"/>
+          <w:sz w:val="12"/>
+          <w:szCs w:val="12"/>
+        </w:rPr>
+        <w:t>BsYSBub3RhIGRlIGVzdGEgcOFnaW5h</w:t>
+      </w:r>
+      <w:proofErr w:type="gramStart"/>
+      <w:r>
+        <w:rPr>
+          <w:rFonts w:ascii="Consolas" w:hAnsi="Consolas" w:cs="Consolas"/>
+          <w:sz w:val="12"/>
+          <w:szCs w:val="12"/>
+        </w:rPr>
+        <w:t>:Grupo</w:t>
+      </w:r>
+      <w:proofErr w:type="gramEnd"/>
+      <w:r>
+        <w:rPr>
+          <w:rFonts w:ascii="Consolas" w:hAnsi="Consolas" w:cs="Consolas"/>
+          <w:sz w:val="12"/>
+          <w:szCs w:val="12"/>
+        </w:rPr>
+        <w:t xml:space="preserve"> </w:t>
+      </w:r>
+      <w:proofErr w:type="spellStart"/>
+      <w:r>
+        <w:rPr>
+          <w:rFonts w:ascii="Consolas" w:hAnsi="Consolas" w:cs="Consolas"/>
+          <w:sz w:val="12"/>
+          <w:szCs w:val="12"/>
+        </w:rPr>
+        <w:t>Parlamentario:Favoritos</w:t>
+      </w:r>
+      <w:proofErr w:type="spellEnd"/>
+      <w:r>
+        <w:rPr>
+          <w:rFonts w:ascii="Consolas" w:hAnsi="Consolas" w:cs="Consolas"/>
+          <w:sz w:val="12"/>
+          <w:szCs w:val="12"/>
+        </w:rPr>
+        <w:t>;</w:t>
+      </w:r>
+    </w:p>
+    <w:p>
+      <w:pPr>
+        <w:ind w:left="708" w:firstLine="708"/>
+        <w:rPr>
+          <w:rFonts w:ascii="Consolas" w:hAnsi="Consolas" w:cs="Consolas"/>
+          <w:sz w:val="12"/>
+          <w:szCs w:val="12"/>
+        </w:rPr>
+      </w:pPr>
+      <w:r>
+        <w:rPr>
+          <w:rFonts w:ascii="Consolas" w:hAnsi="Consolas" w:cs="Consolas"/>
+          <w:sz w:val="12"/>
+          <w:szCs w:val="12"/>
+        </w:rPr>
+        <w:t>0YSBlcyBsYSBub3RhIGRlIGVzdGEgcOFnaW5h</w:t>
+      </w:r>
+      <w:proofErr w:type="gramStart"/>
+      <w:r>
+        <w:rPr>
+          <w:rFonts w:ascii="Consolas" w:hAnsi="Consolas" w:cs="Consolas"/>
+          <w:sz w:val="12"/>
+          <w:szCs w:val="12"/>
+        </w:rPr>
+        <w:t>:Favoritos:Asociacion</w:t>
+      </w:r>
+      <w:proofErr w:type="gramEnd"/>
+      <w:r>
+        <w:rPr>
+          <w:rFonts w:ascii="Consolas" w:hAnsi="Consolas" w:cs="Consolas"/>
+          <w:sz w:val="12"/>
+          <w:szCs w:val="12"/>
+        </w:rPr>
+        <w:t xml:space="preserve"> </w:t>
+      </w:r>
+      <w:proofErr w:type="spellStart"/>
+      <w:r>
+        <w:rPr>
+          <w:rFonts w:ascii="Consolas" w:hAnsi="Consolas" w:cs="Consolas"/>
+          <w:sz w:val="12"/>
+          <w:szCs w:val="12"/>
+        </w:rPr>
+        <w:t>Reiquinats</w:t>
+      </w:r>
+      <w:proofErr w:type="spellEnd"/>
+      <w:r>
+        <w:rPr>
+          <w:rFonts w:ascii="Consolas" w:hAnsi="Consolas" w:cs="Consolas"/>
+          <w:sz w:val="12"/>
+          <w:szCs w:val="12"/>
+        </w:rPr>
+        <w:t>;</w:t>
+      </w:r>
+    </w:p>
+    <w:p>
+      <w:pPr>
+        <w:ind w:left="708" w:firstLine="708"/>
+        <w:rPr>
+          <w:rFonts w:ascii="Consolas" w:hAnsi="Consolas" w:cs="Consolas"/>
+          <w:sz w:val="12"/>
+          <w:szCs w:val="12"/>
+        </w:rPr>
+      </w:pPr>
+      <w:r>
+        <w:rPr>
+          <w:rFonts w:ascii="Consolas" w:hAnsi="Consolas" w:cs="Consolas"/>
+          <w:sz w:val="12"/>
+          <w:szCs w:val="12"/>
+        </w:rPr>
+        <w:t>N0YSBlcyBsYSBub3RhIGRlIGVzdGEgcOFnaW5h</w:t>
+      </w:r>
+      <w:proofErr w:type="gramStart"/>
+      <w:r>
+        <w:rPr>
+          <w:rFonts w:ascii="Consolas" w:hAnsi="Consolas" w:cs="Consolas"/>
+          <w:sz w:val="12"/>
+          <w:szCs w:val="12"/>
+        </w:rPr>
+        <w:t>:Favoritos:Presidente</w:t>
+      </w:r>
+      <w:proofErr w:type="gramEnd"/>
+      <w:r>
+        <w:rPr>
+          <w:rFonts w:ascii="Consolas" w:hAnsi="Consolas" w:cs="Consolas"/>
+          <w:sz w:val="12"/>
+          <w:szCs w:val="12"/>
+        </w:rPr>
+        <w:t xml:space="preserve"> Parlamento:124322345;</w:t>
+      </w:r>
+    </w:p>
+    <w:p>
+      <w:pPr>
+        <w:ind w:left="708" w:firstLine="708"/>
+        <w:rPr>
+          <w:rFonts w:ascii="Consolas" w:hAnsi="Consolas" w:cs="Consolas"/>
+          <w:sz w:val="12"/>
+          <w:szCs w:val="12"/>
+        </w:rPr>
+      </w:pPr>
+      <w:r>
+        <w:rPr>
+          <w:rFonts w:ascii="Consolas" w:hAnsi="Consolas" w:cs="Consolas"/>
+          <w:sz w:val="12"/>
+          <w:szCs w:val="12"/>
+        </w:rPr>
+        <w:t>cyBsYSBub3RhIGRlIGVzdGEgcOFnaW5h</w:t>
+      </w:r>
+      <w:proofErr w:type="gramStart"/>
+      <w:r>
+        <w:rPr>
+          <w:rFonts w:ascii="Consolas" w:hAnsi="Consolas" w:cs="Consolas"/>
+          <w:sz w:val="12"/>
+          <w:szCs w:val="12"/>
+        </w:rPr>
+        <w:t>:Asociacion</w:t>
+      </w:r>
+      <w:proofErr w:type="gramEnd"/>
+      <w:r>
+        <w:rPr>
+          <w:rFonts w:ascii="Consolas" w:hAnsi="Consolas" w:cs="Consolas"/>
+          <w:sz w:val="12"/>
+          <w:szCs w:val="12"/>
+        </w:rPr>
+        <w:t xml:space="preserve"> Reiquinats:Ramon</w:t>
+      </w:r>
+      <w:r>
+        <w:rPr>
+          <w:rFonts w:ascii="Consolas" w:hAnsi="Consolas" w:cs="Consolas"/>
+          <w:sz w:val="12"/>
+          <w:szCs w:val="12"/>
+        </w:rPr>
+        <w:t>:Sanjurjo</w:t>
+      </w:r>
+      <w:r>
+        <w:rPr>
+          <w:rFonts w:ascii="Consolas" w:hAnsi="Consolas" w:cs="Consolas"/>
+          <w:sz w:val="12"/>
+          <w:szCs w:val="12"/>
+        </w:rPr>
+        <w:t>:789080809;</w:t>
+      </w:r>
+    </w:p>
+    <w:p>
+      <w:pPr>
+        <w:ind w:left="708" w:firstLine="708"/>
+        <w:rPr>
+          <w:rFonts w:ascii="Consolas" w:hAnsi="Consolas" w:cs="Consolas"/>
+          <w:sz w:val="12"/>
+          <w:szCs w:val="12"/>
+        </w:rPr>
+      </w:pPr>
+      <w:r>
+        <w:rPr>
+          <w:rFonts w:ascii="Consolas" w:hAnsi="Consolas" w:cs="Consolas"/>
+          <w:sz w:val="12"/>
+          <w:szCs w:val="12"/>
+        </w:rPr>
+        <w:t>lcyBsYSBub3RhIGRlIGVzdGEgcOFnaW5h</w:t>
+      </w:r>
+      <w:proofErr w:type="gramStart"/>
+      <w:r>
+        <w:rPr>
+          <w:rFonts w:ascii="Consolas" w:hAnsi="Consolas" w:cs="Consolas"/>
+          <w:sz w:val="12"/>
+          <w:szCs w:val="12"/>
+        </w:rPr>
+        <w:t>:Asociacion</w:t>
+      </w:r>
+      <w:proofErr w:type="gramEnd"/>
+      <w:r>
+        <w:rPr>
+          <w:rFonts w:ascii="Consolas" w:hAnsi="Consolas" w:cs="Consolas"/>
+          <w:sz w:val="12"/>
+          <w:szCs w:val="12"/>
+        </w:rPr>
+        <w:t xml:space="preserve"> Reiquinats:Lourdes</w:t>
+      </w:r>
+      <w:r>
+        <w:rPr>
+          <w:rFonts w:ascii="Consolas" w:hAnsi="Consolas" w:cs="Consolas"/>
+          <w:sz w:val="12"/>
+          <w:szCs w:val="12"/>
+        </w:rPr>
+        <w:t>:Requina</w:t>
+      </w:r>
+      <w:r>
+        <w:rPr>
+          <w:rFonts w:ascii="Consolas" w:hAnsi="Consolas" w:cs="Consolas"/>
+          <w:sz w:val="12"/>
+          <w:szCs w:val="12"/>
+        </w:rPr>
+        <w:t>:689087</w:t>
+      </w:r>
       <w:r>
         <w:rPr>
           <w:rFonts w:ascii="Consolas" w:hAnsi="Consolas" w:cs="Consolas"/>
@@ -3812,6 +3970,14 @@
     </w:p>
   </w:endnote>
   <w:endnote w:id="1">
+    <w:p/>
+    <w:p>
+      <w:pPr>
+        <w:pStyle w:val="Textonotaalfinal"/>
+      </w:pPr>
+    </w:p>
+  </w:endnote>
+  <w:endnote w:id="2">
     <w:p>
       <w:r>
         <w:rPr>
@@ -3833,6 +3999,32 @@
       <w:r>
         <w:t xml:space="preserve">) </w:t>
       </w:r>
+    </w:p>
+    <w:p>
+      <w:pPr>
+        <w:pStyle w:val="Textonotaalfinal"/>
+      </w:pPr>
+    </w:p>
+  </w:endnote>
+  <w:endnote w:id="3">
+    <w:p>
+      <w:r>
+        <w:rPr>
+          <w:rStyle w:val="Refdenotaalfinal"/>
+        </w:rPr>
+        <w:endnoteRef/>
+      </w:r>
+      <w:r>
+        <w:t xml:space="preserve"> </w:t>
+      </w:r>
+      <w:hyperlink r:id="rId2" w:history="1">
+        <w:r>
+          <w:rPr>
+            <w:rStyle w:val="Hipervnculo"/>
+          </w:rPr>
+          <w:t>https://www.ietf.org/rfc/rfc2045.txt</w:t>
+        </w:r>
+      </w:hyperlink>
     </w:p>
     <w:p>
       <w:pPr>
@@ -3875,7 +4067,7 @@
           <w:rPr>
             <w:noProof/>
           </w:rPr>
-          <w:t>3</w:t>
+          <w:t>5</w:t>
         </w:r>
         <w:r>
           <w:fldChar w:fldCharType="end"/>
@@ -4079,7 +4271,7 @@
         <w:ind w:left="1440" w:hanging="360"/>
       </w:pPr>
     </w:lvl>
-    <w:lvl w:ilvl="2" w:tplc="0C0A001B" w:tentative="1">
+    <w:lvl w:ilvl="2" w:tplc="0C0A001B">
       <w:start w:val="1"/>
       <w:numFmt w:val="lowerRoman"/>
       <w:lvlText w:val="%3."/>
@@ -4088,7 +4280,7 @@
         <w:ind w:left="2160" w:hanging="180"/>
       </w:pPr>
     </w:lvl>
-    <w:lvl w:ilvl="3" w:tplc="0C0A000F" w:tentative="1">
+    <w:lvl w:ilvl="3" w:tplc="0C0A000F">
       <w:start w:val="1"/>
       <w:numFmt w:val="decimal"/>
       <w:lvlText w:val="%4."/>
@@ -4097,7 +4289,7 @@
         <w:ind w:left="2880" w:hanging="360"/>
       </w:pPr>
     </w:lvl>
-    <w:lvl w:ilvl="4" w:tplc="0C0A0019" w:tentative="1">
+    <w:lvl w:ilvl="4" w:tplc="0C0A0019">
       <w:start w:val="1"/>
       <w:numFmt w:val="lowerLetter"/>
       <w:lvlText w:val="%5."/>
@@ -4106,7 +4298,7 @@
         <w:ind w:left="3600" w:hanging="360"/>
       </w:pPr>
     </w:lvl>
-    <w:lvl w:ilvl="5" w:tplc="0C0A001B" w:tentative="1">
+    <w:lvl w:ilvl="5" w:tplc="0C0A001B">
       <w:start w:val="1"/>
       <w:numFmt w:val="lowerRoman"/>
       <w:lvlText w:val="%6."/>
@@ -5635,6 +5827,7 @@
     <w:rsid w:val="001B7E7D"/>
     <w:rsid w:val="00234F69"/>
     <w:rsid w:val="00262B8B"/>
+    <w:rsid w:val="00364FB6"/>
     <w:rsid w:val="003C5818"/>
     <w:rsid w:val="008911D2"/>
     <w:rsid w:val="00AC7ACC"/>
@@ -6396,7 +6589,7 @@
 </file>
 
 <file path=customXml/itemProps2.xml><?xml version="1.0" encoding="utf-8"?>
-<ds:datastoreItem xmlns:ds="http://schemas.openxmlformats.org/officeDocument/2006/customXml" ds:itemID="{9117B541-34C7-4AC7-A371-BC38EA0EFA54}">
+<ds:datastoreItem xmlns:ds="http://schemas.openxmlformats.org/officeDocument/2006/customXml" ds:itemID="{6A997EC6-6D14-4E6C-87CC-6E3F659285AD}">
   <ds:schemaRefs>
     <ds:schemaRef ds:uri="http://schemas.openxmlformats.org/officeDocument/2006/bibliography"/>
   </ds:schemaRefs>

</xml_diff>

<commit_message>
Cambio en el proyecto eclipse
</commit_message>
<xml_diff>
--- a/Documentacion.docx
+++ b/Documentacion.docx
@@ -4155,7 +4155,6 @@
       <w:pPr>
         <w:jc w:val="center"/>
       </w:pPr>
-      <w:bookmarkStart w:id="9" w:name="_GoBack"/>
       <w:r>
         <w:rPr>
           <w:noProof/>
@@ -4197,7 +4196,6 @@
           </wp:inline>
         </w:drawing>
       </w:r>
-      <w:bookmarkEnd w:id="9"/>
     </w:p>
     <w:p>
       <w:pPr>
@@ -4217,12 +4215,119 @@
         </w:rPr>
         <w:t>Figura 1: UML Análisis</w:t>
       </w:r>
+      <w:r>
+        <w:rPr>
+          <w:b/>
+          <w:i/>
+        </w:rPr>
+        <w:t xml:space="preserve"> Servicios.</w:t>
+      </w:r>
+      <w:bookmarkStart w:id="9" w:name="_GoBack"/>
+      <w:bookmarkEnd w:id="9"/>
+    </w:p>
+    <w:p>
+      <w:pPr>
+        <w:pStyle w:val="Ttulo2"/>
+      </w:pPr>
+      <w:r>
+        <w:t>Diagrama de análisis</w:t>
+      </w:r>
+    </w:p>
+    <w:p>
+      <w:r>
+        <w:t xml:space="preserve">Para centrarnos un poco en los componentes que van a interactuar con nuestra aplicación se ha creado el siguiente diagrama. En el podremos ver los objetos que están interactuando entre </w:t>
+      </w:r>
+      <w:proofErr w:type="spellStart"/>
+      <w:r>
+        <w:t>si</w:t>
+      </w:r>
+      <w:proofErr w:type="spellEnd"/>
+      <w:r>
+        <w:t xml:space="preserve"> para que nuestra aplicación realice acciones pertinentes.</w:t>
+      </w:r>
+    </w:p>
+    <w:p>
+      <w:r>
+        <w:tab/>
+      </w:r>
+      <w:r>
+        <w:rPr>
+          <w:noProof/>
+          <w:lang w:eastAsia="es-ES"/>
+        </w:rPr>
+        <w:drawing>
+          <wp:inline distT="0" distB="0" distL="0" distR="0" wp14:anchorId="02C5F20B" wp14:editId="5BC890D1">
+            <wp:extent cx="4751708" cy="1677035"/>
+            <wp:effectExtent l="0" t="0" r="0" b="0"/>
+            <wp:docPr id="2" name="Imagen 2"/>
+            <wp:cNvGraphicFramePr>
+              <a:graphicFrameLocks xmlns:a="http://schemas.openxmlformats.org/drawingml/2006/main" noChangeAspect="1"/>
+            </wp:cNvGraphicFramePr>
+            <a:graphic xmlns:a="http://schemas.openxmlformats.org/drawingml/2006/main">
+              <a:graphicData uri="http://schemas.openxmlformats.org/drawingml/2006/picture">
+                <pic:pic xmlns:pic="http://schemas.openxmlformats.org/drawingml/2006/picture">
+                  <pic:nvPicPr>
+                    <pic:cNvPr id="1" name=""/>
+                    <pic:cNvPicPr/>
+                  </pic:nvPicPr>
+                  <pic:blipFill>
+                    <a:blip r:embed="rId17"/>
+                    <a:stretch>
+                      <a:fillRect/>
+                    </a:stretch>
+                  </pic:blipFill>
+                  <pic:spPr>
+                    <a:xfrm>
+                      <a:off x="0" y="0"/>
+                      <a:ext cx="4810432" cy="1697761"/>
+                    </a:xfrm>
+                    <a:prstGeom prst="rect">
+                      <a:avLst/>
+                    </a:prstGeom>
+                  </pic:spPr>
+                </pic:pic>
+              </a:graphicData>
+            </a:graphic>
+          </wp:inline>
+        </w:drawing>
+      </w:r>
     </w:p>
     <w:p>
       <w:pPr>
         <w:tabs>
           <w:tab w:val="left" w:pos="5507"/>
         </w:tabs>
+        <w:jc w:val="center"/>
+        <w:rPr>
+          <w:b/>
+          <w:i/>
+        </w:rPr>
+      </w:pPr>
+      <w:r>
+        <w:rPr>
+          <w:b/>
+          <w:i/>
+        </w:rPr>
+        <w:t>Figura 2</w:t>
+      </w:r>
+      <w:r>
+        <w:rPr>
+          <w:b/>
+          <w:i/>
+        </w:rPr>
+        <w:t>: UML Análisis</w:t>
+      </w:r>
+      <w:r>
+        <w:rPr>
+          <w:b/>
+          <w:i/>
+        </w:rPr>
+        <w:t xml:space="preserve"> Diseño de clases.</w:t>
+      </w:r>
+    </w:p>
+    <w:p>
+      <w:pPr>
+        <w:jc w:val="center"/>
       </w:pPr>
     </w:p>
     <w:p>
@@ -4250,8 +4355,8 @@
       </w:r>
     </w:p>
     <w:sectPr>
-      <w:headerReference w:type="default" r:id="rId17"/>
-      <w:footerReference w:type="default" r:id="rId18"/>
+      <w:headerReference w:type="default" r:id="rId18"/>
+      <w:footerReference w:type="default" r:id="rId19"/>
       <w:pgSz w:w="11906" w:h="16838"/>
       <w:pgMar w:top="1417" w:right="1701" w:bottom="1417" w:left="1701" w:header="708" w:footer="708" w:gutter="0"/>
       <w:pgNumType w:start="0"/>
@@ -4383,7 +4488,7 @@
           <w:rPr>
             <w:noProof/>
           </w:rPr>
-          <w:t>5</w:t>
+          <w:t>6</w:t>
         </w:r>
         <w:r>
           <w:fldChar w:fldCharType="end"/>
@@ -6329,6 +6434,7 @@
     <w:rsid w:val="00262B8B"/>
     <w:rsid w:val="00364FB6"/>
     <w:rsid w:val="003C5818"/>
+    <w:rsid w:val="008632D5"/>
     <w:rsid w:val="008911D2"/>
     <w:rsid w:val="00943A6D"/>
     <w:rsid w:val="009D4391"/>
@@ -7093,7 +7199,7 @@
 </file>
 
 <file path=customXml/itemProps2.xml><?xml version="1.0" encoding="utf-8"?>
-<ds:datastoreItem xmlns:ds="http://schemas.openxmlformats.org/officeDocument/2006/customXml" ds:itemID="{09A0A5BF-6F4D-4651-BA94-6AFF83E9AA8F}">
+<ds:datastoreItem xmlns:ds="http://schemas.openxmlformats.org/officeDocument/2006/customXml" ds:itemID="{4B31EBE7-21E0-424B-AA7D-F1D3B6FC04E7}">
   <ds:schemaRefs>
     <ds:schemaRef ds:uri="http://schemas.openxmlformats.org/officeDocument/2006/bibliography"/>
   </ds:schemaRefs>

</xml_diff>